<commit_message>
final report analysis part
</commit_message>
<xml_diff>
--- a/Team-Research_Report-A21.docx
+++ b/Team-Research_Report-A21.docx
@@ -3969,7 +3969,7 @@
           <w:sz w:val="24"/>
           <w:szCs w:val="24"/>
         </w:rPr>
-        <w:t xml:space="preserve">The null hypothesis (H0), which posits that no correlation exists between a company’s founding year and its Glassdoor rating, was </w:t>
+        <w:t xml:space="preserve">The null hypothesis (H0), which posits that no correlation exists between a company’s founding year and its Glassdoor rating, </w:t>
       </w:r>
       <w:r>
         <w:rPr>
@@ -3979,7 +3979,7 @@
           <w:sz w:val="24"/>
           <w:szCs w:val="24"/>
         </w:rPr>
-        <w:t>not rejected</w:t>
+        <w:t>was not rejected</w:t>
       </w:r>
       <w:r>
         <w:rPr>

</xml_diff>